<commit_message>
add new labs: 2,3,4,5,6
</commit_message>
<xml_diff>
--- a/lab03(Теория_чисел)/Mike_Sivak_Report.docx
+++ b/lab03(Теория_чисел)/Mike_Sivak_Report.docx
@@ -385,7 +385,16 @@
           <w:szCs w:val="28"/>
           <w:lang w:val="ru-RU" w:eastAsia="ru-RU"/>
         </w:rPr>
-        <w:t>ФИТ 3 курс 5 группа</w:t>
+        <w:t>ФИТ 3 курс 4</w:t>
+      </w:r>
+      <w:r>
+        <w:rPr>
+          <w:rFonts w:ascii="Times New Roman" w:eastAsia="Times New Roman" w:hAnsi="Times New Roman" w:cs="Times New Roman"/>
+          <w:sz w:val="28"/>
+          <w:szCs w:val="28"/>
+          <w:lang w:val="ru-RU" w:eastAsia="ru-RU"/>
+        </w:rPr>
+        <w:t xml:space="preserve"> группа</w:t>
       </w:r>
     </w:p>
     <w:p>
@@ -407,8 +416,19 @@
           <w:szCs w:val="28"/>
           <w:lang w:val="ru-RU" w:eastAsia="ru-RU"/>
         </w:rPr>
-        <w:t>Преподаватель: Берников В.О.</w:t>
-      </w:r>
+        <w:t xml:space="preserve">Преподаватель: </w:t>
+      </w:r>
+      <w:proofErr w:type="spellStart"/>
+      <w:r>
+        <w:rPr>
+          <w:rFonts w:ascii="Times New Roman" w:eastAsia="Times New Roman" w:hAnsi="Times New Roman" w:cs="Times New Roman"/>
+          <w:sz w:val="28"/>
+          <w:szCs w:val="28"/>
+          <w:lang w:val="ru-RU" w:eastAsia="ru-RU"/>
+        </w:rPr>
+        <w:t>Блинова</w:t>
+      </w:r>
+      <w:proofErr w:type="spellEnd"/>
     </w:p>
     <w:p>
       <w:pPr>
@@ -610,7 +630,7 @@
           <w:szCs w:val="28"/>
           <w:lang w:val="ru-RU" w:eastAsia="ru-RU"/>
         </w:rPr>
-        <w:t>Минск 2020</w:t>
+        <w:t>Минск 2021</w:t>
       </w:r>
     </w:p>
     <w:p>
@@ -733,7 +753,7 @@
           <w:lang w:val="en-US"/>
         </w:rPr>
         <w:drawing>
-          <wp:inline distT="0" distB="0" distL="0" distR="0" wp14:anchorId="231833E5" wp14:editId="003F4D8D">
+          <wp:inline distT="0" distB="0" distL="0" distR="0" wp14:anchorId="5646B736" wp14:editId="71EF6B41">
             <wp:extent cx="4724400" cy="4314825"/>
             <wp:effectExtent l="0" t="0" r="0" b="9525"/>
             <wp:docPr id="1" name="Рисунок 1"/>
@@ -1093,7 +1113,283 @@
           <w:lang w:val="en-US"/>
         </w:rPr>
         <w:drawing>
-          <wp:inline distT="0" distB="0" distL="0" distR="0">
+          <wp:anchor distT="0" distB="0" distL="114300" distR="114300" simplePos="0" relativeHeight="251662336" behindDoc="0" locked="0" layoutInCell="1" allowOverlap="1" wp14:anchorId="2DE9774B" wp14:editId="70924E1C">
+            <wp:simplePos x="0" y="0"/>
+            <wp:positionH relativeFrom="margin">
+              <wp:align>center</wp:align>
+            </wp:positionH>
+            <wp:positionV relativeFrom="paragraph">
+              <wp:posOffset>1546860</wp:posOffset>
+            </wp:positionV>
+            <wp:extent cx="438150" cy="161925"/>
+            <wp:effectExtent l="0" t="0" r="0" b="9525"/>
+            <wp:wrapNone/>
+            <wp:docPr id="11" name="Рисунок 11"/>
+            <wp:cNvGraphicFramePr>
+              <a:graphicFrameLocks xmlns:a="http://schemas.openxmlformats.org/drawingml/2006/main" noChangeAspect="1"/>
+            </wp:cNvGraphicFramePr>
+            <a:graphic xmlns:a="http://schemas.openxmlformats.org/drawingml/2006/main">
+              <a:graphicData uri="http://schemas.openxmlformats.org/drawingml/2006/picture">
+                <pic:pic xmlns:pic="http://schemas.openxmlformats.org/drawingml/2006/picture">
+                  <pic:nvPicPr>
+                    <pic:cNvPr id="1" name=""/>
+                    <pic:cNvPicPr/>
+                  </pic:nvPicPr>
+                  <pic:blipFill>
+                    <a:blip r:embed="rId6">
+                      <a:extLst>
+                        <a:ext uri="{28A0092B-C50C-407E-A947-70E740481C1C}">
+                          <a14:useLocalDpi xmlns:a14="http://schemas.microsoft.com/office/drawing/2010/main" val="0"/>
+                        </a:ext>
+                      </a:extLst>
+                    </a:blip>
+                    <a:stretch>
+                      <a:fillRect/>
+                    </a:stretch>
+                  </pic:blipFill>
+                  <pic:spPr>
+                    <a:xfrm>
+                      <a:off x="0" y="0"/>
+                      <a:ext cx="438150" cy="161925"/>
+                    </a:xfrm>
+                    <a:prstGeom prst="rect">
+                      <a:avLst/>
+                    </a:prstGeom>
+                  </pic:spPr>
+                </pic:pic>
+              </a:graphicData>
+            </a:graphic>
+            <wp14:sizeRelV relativeFrom="margin">
+              <wp14:pctHeight>0</wp14:pctHeight>
+            </wp14:sizeRelV>
+          </wp:anchor>
+        </w:drawing>
+      </w:r>
+      <w:r>
+        <w:rPr>
+          <w:lang w:val="ru-RU"/>
+        </w:rPr>
+        <w:drawing>
+          <wp:anchor distT="0" distB="0" distL="114300" distR="114300" simplePos="0" relativeHeight="251661312" behindDoc="0" locked="0" layoutInCell="1" allowOverlap="1" wp14:anchorId="5F7FD92A" wp14:editId="46BAF933">
+            <wp:simplePos x="0" y="0"/>
+            <wp:positionH relativeFrom="column">
+              <wp:posOffset>824865</wp:posOffset>
+            </wp:positionH>
+            <wp:positionV relativeFrom="paragraph">
+              <wp:posOffset>1832610</wp:posOffset>
+            </wp:positionV>
+            <wp:extent cx="409575" cy="171450"/>
+            <wp:effectExtent l="0" t="0" r="9525" b="0"/>
+            <wp:wrapNone/>
+            <wp:docPr id="9" name="Рисунок 9"/>
+            <wp:cNvGraphicFramePr>
+              <a:graphicFrameLocks xmlns:a="http://schemas.openxmlformats.org/drawingml/2006/main" noChangeAspect="1"/>
+            </wp:cNvGraphicFramePr>
+            <a:graphic xmlns:a="http://schemas.openxmlformats.org/drawingml/2006/main">
+              <a:graphicData uri="http://schemas.openxmlformats.org/drawingml/2006/picture">
+                <pic:pic xmlns:pic="http://schemas.openxmlformats.org/drawingml/2006/picture">
+                  <pic:nvPicPr>
+                    <pic:cNvPr id="1" name=""/>
+                    <pic:cNvPicPr/>
+                  </pic:nvPicPr>
+                  <pic:blipFill>
+                    <a:blip r:embed="rId7">
+                      <a:extLst>
+                        <a:ext uri="{28A0092B-C50C-407E-A947-70E740481C1C}">
+                          <a14:useLocalDpi xmlns:a14="http://schemas.microsoft.com/office/drawing/2010/main" val="0"/>
+                        </a:ext>
+                      </a:extLst>
+                    </a:blip>
+                    <a:stretch>
+                      <a:fillRect/>
+                    </a:stretch>
+                  </pic:blipFill>
+                  <pic:spPr>
+                    <a:xfrm>
+                      <a:off x="0" y="0"/>
+                      <a:ext cx="409575" cy="171450"/>
+                    </a:xfrm>
+                    <a:prstGeom prst="rect">
+                      <a:avLst/>
+                    </a:prstGeom>
+                  </pic:spPr>
+                </pic:pic>
+              </a:graphicData>
+            </a:graphic>
+          </wp:anchor>
+        </w:drawing>
+      </w:r>
+      <w:r>
+        <w:rPr>
+          <w:noProof/>
+          <w:lang w:val="en-US"/>
+        </w:rPr>
+        <w:drawing>
+          <wp:anchor distT="0" distB="0" distL="114300" distR="114300" simplePos="0" relativeHeight="251660288" behindDoc="0" locked="0" layoutInCell="1" allowOverlap="1" wp14:anchorId="0DF6E44F" wp14:editId="53A168D0">
+            <wp:simplePos x="0" y="0"/>
+            <wp:positionH relativeFrom="column">
+              <wp:posOffset>2139315</wp:posOffset>
+            </wp:positionH>
+            <wp:positionV relativeFrom="paragraph">
+              <wp:posOffset>1546860</wp:posOffset>
+            </wp:positionV>
+            <wp:extent cx="152400" cy="190500"/>
+            <wp:effectExtent l="0" t="0" r="0" b="0"/>
+            <wp:wrapNone/>
+            <wp:docPr id="6" name="Рисунок 6"/>
+            <wp:cNvGraphicFramePr>
+              <a:graphicFrameLocks xmlns:a="http://schemas.openxmlformats.org/drawingml/2006/main" noChangeAspect="1"/>
+            </wp:cNvGraphicFramePr>
+            <a:graphic xmlns:a="http://schemas.openxmlformats.org/drawingml/2006/main">
+              <a:graphicData uri="http://schemas.openxmlformats.org/drawingml/2006/picture">
+                <pic:pic xmlns:pic="http://schemas.openxmlformats.org/drawingml/2006/picture">
+                  <pic:nvPicPr>
+                    <pic:cNvPr id="1" name=""/>
+                    <pic:cNvPicPr/>
+                  </pic:nvPicPr>
+                  <pic:blipFill>
+                    <a:blip r:embed="rId8">
+                      <a:extLst>
+                        <a:ext uri="{28A0092B-C50C-407E-A947-70E740481C1C}">
+                          <a14:useLocalDpi xmlns:a14="http://schemas.microsoft.com/office/drawing/2010/main" val="0"/>
+                        </a:ext>
+                      </a:extLst>
+                    </a:blip>
+                    <a:stretch>
+                      <a:fillRect/>
+                    </a:stretch>
+                  </pic:blipFill>
+                  <pic:spPr>
+                    <a:xfrm>
+                      <a:off x="0" y="0"/>
+                      <a:ext cx="152400" cy="190500"/>
+                    </a:xfrm>
+                    <a:prstGeom prst="rect">
+                      <a:avLst/>
+                    </a:prstGeom>
+                  </pic:spPr>
+                </pic:pic>
+              </a:graphicData>
+            </a:graphic>
+          </wp:anchor>
+        </w:drawing>
+      </w:r>
+      <w:r>
+        <w:rPr>
+          <w:noProof/>
+          <w:lang w:val="en-US"/>
+        </w:rPr>
+        <w:drawing>
+          <wp:anchor distT="0" distB="0" distL="114300" distR="114300" simplePos="0" relativeHeight="251659264" behindDoc="0" locked="0" layoutInCell="1" allowOverlap="1" wp14:anchorId="723EE3A7" wp14:editId="71B073AD">
+            <wp:simplePos x="0" y="0"/>
+            <wp:positionH relativeFrom="column">
+              <wp:posOffset>1482090</wp:posOffset>
+            </wp:positionH>
+            <wp:positionV relativeFrom="paragraph">
+              <wp:posOffset>546735</wp:posOffset>
+            </wp:positionV>
+            <wp:extent cx="161925" cy="200025"/>
+            <wp:effectExtent l="0" t="0" r="9525" b="9525"/>
+            <wp:wrapNone/>
+            <wp:docPr id="5" name="Рисунок 5"/>
+            <wp:cNvGraphicFramePr>
+              <a:graphicFrameLocks xmlns:a="http://schemas.openxmlformats.org/drawingml/2006/main" noChangeAspect="1"/>
+            </wp:cNvGraphicFramePr>
+            <a:graphic xmlns:a="http://schemas.openxmlformats.org/drawingml/2006/main">
+              <a:graphicData uri="http://schemas.openxmlformats.org/drawingml/2006/picture">
+                <pic:pic xmlns:pic="http://schemas.openxmlformats.org/drawingml/2006/picture">
+                  <pic:nvPicPr>
+                    <pic:cNvPr id="1" name=""/>
+                    <pic:cNvPicPr/>
+                  </pic:nvPicPr>
+                  <pic:blipFill>
+                    <a:blip r:embed="rId9">
+                      <a:extLst>
+                        <a:ext uri="{28A0092B-C50C-407E-A947-70E740481C1C}">
+                          <a14:useLocalDpi xmlns:a14="http://schemas.microsoft.com/office/drawing/2010/main" val="0"/>
+                        </a:ext>
+                      </a:extLst>
+                    </a:blip>
+                    <a:stretch>
+                      <a:fillRect/>
+                    </a:stretch>
+                  </pic:blipFill>
+                  <pic:spPr>
+                    <a:xfrm>
+                      <a:off x="0" y="0"/>
+                      <a:ext cx="161925" cy="200025"/>
+                    </a:xfrm>
+                    <a:prstGeom prst="rect">
+                      <a:avLst/>
+                    </a:prstGeom>
+                  </pic:spPr>
+                </pic:pic>
+              </a:graphicData>
+            </a:graphic>
+          </wp:anchor>
+        </w:drawing>
+      </w:r>
+      <w:r>
+        <w:rPr>
+          <w:lang w:val="ru-RU"/>
+        </w:rPr>
+        <w:drawing>
+          <wp:anchor distT="0" distB="0" distL="114300" distR="114300" simplePos="0" relativeHeight="251658240" behindDoc="0" locked="0" layoutInCell="1" allowOverlap="1" wp14:anchorId="1952B759" wp14:editId="1550A2C8">
+            <wp:simplePos x="0" y="0"/>
+            <wp:positionH relativeFrom="margin">
+              <wp:align>center</wp:align>
+            </wp:positionH>
+            <wp:positionV relativeFrom="paragraph">
+              <wp:posOffset>1318260</wp:posOffset>
+            </wp:positionV>
+            <wp:extent cx="495369" cy="447737"/>
+            <wp:effectExtent l="0" t="0" r="0" b="9525"/>
+            <wp:wrapNone/>
+            <wp:docPr id="4" name="Рисунок 4"/>
+            <wp:cNvGraphicFramePr>
+              <a:graphicFrameLocks xmlns:a="http://schemas.openxmlformats.org/drawingml/2006/main" noChangeAspect="1"/>
+            </wp:cNvGraphicFramePr>
+            <a:graphic xmlns:a="http://schemas.openxmlformats.org/drawingml/2006/main">
+              <a:graphicData uri="http://schemas.openxmlformats.org/drawingml/2006/picture">
+                <pic:pic xmlns:pic="http://schemas.openxmlformats.org/drawingml/2006/picture">
+                  <pic:nvPicPr>
+                    <pic:cNvPr id="1" name=""/>
+                    <pic:cNvPicPr/>
+                  </pic:nvPicPr>
+                  <pic:blipFill>
+                    <a:blip r:embed="rId10">
+                      <a:extLst>
+                        <a:ext uri="{28A0092B-C50C-407E-A947-70E740481C1C}">
+                          <a14:useLocalDpi xmlns:a14="http://schemas.microsoft.com/office/drawing/2010/main" val="0"/>
+                        </a:ext>
+                      </a:extLst>
+                    </a:blip>
+                    <a:stretch>
+                      <a:fillRect/>
+                    </a:stretch>
+                  </pic:blipFill>
+                  <pic:spPr>
+                    <a:xfrm>
+                      <a:off x="0" y="0"/>
+                      <a:ext cx="495369" cy="447737"/>
+                    </a:xfrm>
+                    <a:prstGeom prst="rect">
+                      <a:avLst/>
+                    </a:prstGeom>
+                  </pic:spPr>
+                </pic:pic>
+              </a:graphicData>
+            </a:graphic>
+          </wp:anchor>
+        </w:drawing>
+      </w:r>
+      <w:r>
+        <w:rPr>
+          <w:noProof/>
+          <w:lang w:val="en-US"/>
+        </w:rPr>
+        <w:drawing>
+          <wp:inline distT="0" distB="0" distL="0" distR="0" wp14:anchorId="23968EB8" wp14:editId="61EDE635">
             <wp:extent cx="4724400" cy="4314825"/>
             <wp:effectExtent l="0" t="0" r="0" b="9525"/>
             <wp:docPr id="2" name="Рисунок 2"/>
@@ -1110,7 +1406,7 @@
                     </pic:cNvPicPr>
                   </pic:nvPicPr>
                   <pic:blipFill>
-                    <a:blip r:embed="rId6">
+                    <a:blip r:embed="rId11">
                       <a:extLst>
                         <a:ext uri="{28A0092B-C50C-407E-A947-70E740481C1C}">
                           <a14:useLocalDpi xmlns:a14="http://schemas.microsoft.com/office/drawing/2010/main" val="0"/>
@@ -1553,8 +1849,6 @@
         </w:rPr>
         <w:t xml:space="preserve"> сами эти числа. Как видно на рисунке 2.1, результаты вычисления являются верными, т.к. каждое из выведенных чисел делится на 1 и на самого себя, что является свойством простых чисел.</w:t>
       </w:r>
-      <w:bookmarkStart w:id="0" w:name="_GoBack"/>
-      <w:bookmarkEnd w:id="0"/>
     </w:p>
     <w:p>
       <w:pPr>
@@ -1772,6 +2066,61 @@
           <w:lang w:val="ru-RU" w:eastAsia="ru-RU"/>
         </w:rPr>
       </w:pPr>
+      <w:r>
+        <w:rPr>
+          <w:noProof/>
+          <w:lang w:val="en-US"/>
+        </w:rPr>
+        <w:drawing>
+          <wp:anchor distT="0" distB="0" distL="114300" distR="114300" simplePos="0" relativeHeight="251663360" behindDoc="0" locked="0" layoutInCell="1" allowOverlap="1" wp14:anchorId="2627124D" wp14:editId="43F5E20C">
+            <wp:simplePos x="0" y="0"/>
+            <wp:positionH relativeFrom="margin">
+              <wp:align>center</wp:align>
+            </wp:positionH>
+            <wp:positionV relativeFrom="paragraph">
+              <wp:posOffset>1322070</wp:posOffset>
+            </wp:positionV>
+            <wp:extent cx="533400" cy="438150"/>
+            <wp:effectExtent l="0" t="0" r="0" b="0"/>
+            <wp:wrapNone/>
+            <wp:docPr id="13" name="Рисунок 13"/>
+            <wp:cNvGraphicFramePr>
+              <a:graphicFrameLocks xmlns:a="http://schemas.openxmlformats.org/drawingml/2006/main" noChangeAspect="1"/>
+            </wp:cNvGraphicFramePr>
+            <a:graphic xmlns:a="http://schemas.openxmlformats.org/drawingml/2006/main">
+              <a:graphicData uri="http://schemas.openxmlformats.org/drawingml/2006/picture">
+                <pic:pic xmlns:pic="http://schemas.openxmlformats.org/drawingml/2006/picture">
+                  <pic:nvPicPr>
+                    <pic:cNvPr id="1" name=""/>
+                    <pic:cNvPicPr/>
+                  </pic:nvPicPr>
+                  <pic:blipFill>
+                    <a:blip r:embed="rId12">
+                      <a:extLst>
+                        <a:ext uri="{28A0092B-C50C-407E-A947-70E740481C1C}">
+                          <a14:useLocalDpi xmlns:a14="http://schemas.microsoft.com/office/drawing/2010/main" val="0"/>
+                        </a:ext>
+                      </a:extLst>
+                    </a:blip>
+                    <a:stretch>
+                      <a:fillRect/>
+                    </a:stretch>
+                  </pic:blipFill>
+                  <pic:spPr>
+                    <a:xfrm>
+                      <a:off x="0" y="0"/>
+                      <a:ext cx="533400" cy="438150"/>
+                    </a:xfrm>
+                    <a:prstGeom prst="rect">
+                      <a:avLst/>
+                    </a:prstGeom>
+                  </pic:spPr>
+                </pic:pic>
+              </a:graphicData>
+            </a:graphic>
+          </wp:anchor>
+        </w:drawing>
+      </w:r>
       <w:r>
         <w:rPr>
           <w:rFonts w:ascii="Times New Roman" w:eastAsia="Times New Roman" w:hAnsi="Times New Roman" w:cs="Times New Roman"/>
@@ -1798,7 +2147,7 @@
                     </pic:cNvPicPr>
                   </pic:nvPicPr>
                   <pic:blipFill>
-                    <a:blip r:embed="rId7">
+                    <a:blip r:embed="rId13">
                       <a:extLst>
                         <a:ext uri="{28A0092B-C50C-407E-A947-70E740481C1C}">
                           <a14:useLocalDpi xmlns:a14="http://schemas.microsoft.com/office/drawing/2010/main" val="0"/>
@@ -2005,16 +2354,7 @@
           <w:szCs w:val="28"/>
           <w:lang w:val="ru-RU" w:eastAsia="ru-RU"/>
         </w:rPr>
-        <w:t>были записаны значение для расчёта и значение основания</w:t>
-      </w:r>
-      <w:r>
-        <w:rPr>
-          <w:rFonts w:ascii="Times New Roman" w:eastAsia="Times New Roman" w:hAnsi="Times New Roman" w:cs="Times New Roman"/>
-          <w:sz w:val="28"/>
-          <w:szCs w:val="28"/>
-          <w:lang w:val="ru-RU" w:eastAsia="ru-RU"/>
-        </w:rPr>
-        <w:t xml:space="preserve"> соответственно, была нажата кнопка с именем </w:t>
+        <w:t xml:space="preserve">были записаны значение для расчёта и значение основания соответственно, была нажата кнопка с именем </w:t>
       </w:r>
       <w:r>
         <w:rPr>
@@ -2068,34 +2408,7 @@
           <w:szCs w:val="28"/>
           <w:lang w:val="ru-RU" w:eastAsia="ru-RU"/>
         </w:rPr>
-        <w:t xml:space="preserve"> </w:t>
-      </w:r>
-      <w:r>
-        <w:rPr>
-          <w:rFonts w:ascii="Times New Roman" w:eastAsia="Times New Roman" w:hAnsi="Times New Roman" w:cs="Times New Roman"/>
-          <w:sz w:val="28"/>
-          <w:szCs w:val="28"/>
-          <w:lang w:val="ru-RU" w:eastAsia="ru-RU"/>
-        </w:rPr>
-        <w:t>было выведено</w:t>
-      </w:r>
-      <w:r>
-        <w:rPr>
-          <w:rFonts w:ascii="Times New Roman" w:eastAsia="Times New Roman" w:hAnsi="Times New Roman" w:cs="Times New Roman"/>
-          <w:sz w:val="28"/>
-          <w:szCs w:val="28"/>
-          <w:lang w:val="ru-RU" w:eastAsia="ru-RU"/>
-        </w:rPr>
-        <w:t xml:space="preserve"> значение обратного числа по основанию 15</w:t>
-      </w:r>
-      <w:r>
-        <w:rPr>
-          <w:rFonts w:ascii="Times New Roman" w:eastAsia="Times New Roman" w:hAnsi="Times New Roman" w:cs="Times New Roman"/>
-          <w:sz w:val="28"/>
-          <w:szCs w:val="28"/>
-          <w:lang w:val="ru-RU" w:eastAsia="ru-RU"/>
-        </w:rPr>
-        <w:t xml:space="preserve">. </w:t>
+        <w:t xml:space="preserve"> было выведено значение обратного числа по основанию 15. </w:t>
       </w:r>
     </w:p>
     <w:p>
@@ -2491,6 +2804,61 @@
       <w:pPr>
         <w:jc w:val="center"/>
       </w:pPr>
+      <w:r>
+        <w:rPr>
+          <w:noProof/>
+          <w:lang w:val="en-US"/>
+        </w:rPr>
+        <w:drawing>
+          <wp:anchor distT="0" distB="0" distL="114300" distR="114300" simplePos="0" relativeHeight="251664384" behindDoc="0" locked="0" layoutInCell="1" allowOverlap="1">
+            <wp:simplePos x="0" y="0"/>
+            <wp:positionH relativeFrom="margin">
+              <wp:align>center</wp:align>
+            </wp:positionH>
+            <wp:positionV relativeFrom="paragraph">
+              <wp:posOffset>1322070</wp:posOffset>
+            </wp:positionV>
+            <wp:extent cx="533474" cy="438211"/>
+            <wp:effectExtent l="0" t="0" r="0" b="0"/>
+            <wp:wrapNone/>
+            <wp:docPr id="14" name="Рисунок 14"/>
+            <wp:cNvGraphicFramePr>
+              <a:graphicFrameLocks xmlns:a="http://schemas.openxmlformats.org/drawingml/2006/main" noChangeAspect="1"/>
+            </wp:cNvGraphicFramePr>
+            <a:graphic xmlns:a="http://schemas.openxmlformats.org/drawingml/2006/main">
+              <a:graphicData uri="http://schemas.openxmlformats.org/drawingml/2006/picture">
+                <pic:pic xmlns:pic="http://schemas.openxmlformats.org/drawingml/2006/picture">
+                  <pic:nvPicPr>
+                    <pic:cNvPr id="1" name=""/>
+                    <pic:cNvPicPr/>
+                  </pic:nvPicPr>
+                  <pic:blipFill>
+                    <a:blip r:embed="rId12">
+                      <a:extLst>
+                        <a:ext uri="{28A0092B-C50C-407E-A947-70E740481C1C}">
+                          <a14:useLocalDpi xmlns:a14="http://schemas.microsoft.com/office/drawing/2010/main" val="0"/>
+                        </a:ext>
+                      </a:extLst>
+                    </a:blip>
+                    <a:stretch>
+                      <a:fillRect/>
+                    </a:stretch>
+                  </pic:blipFill>
+                  <pic:spPr>
+                    <a:xfrm>
+                      <a:off x="0" y="0"/>
+                      <a:ext cx="533474" cy="438211"/>
+                    </a:xfrm>
+                    <a:prstGeom prst="rect">
+                      <a:avLst/>
+                    </a:prstGeom>
+                  </pic:spPr>
+                </pic:pic>
+              </a:graphicData>
+            </a:graphic>
+          </wp:anchor>
+        </w:drawing>
+      </w:r>
       <w:r>
         <w:rPr>
           <w:noProof/>
@@ -2514,7 +2882,7 @@
                     </pic:cNvPicPr>
                   </pic:nvPicPr>
                   <pic:blipFill>
-                    <a:blip r:embed="rId8">
+                    <a:blip r:embed="rId14">
                       <a:extLst>
                         <a:ext uri="{28A0092B-C50C-407E-A947-70E740481C1C}">
                           <a14:useLocalDpi xmlns:a14="http://schemas.microsoft.com/office/drawing/2010/main" val="0"/>
@@ -2545,6 +2913,8 @@
           </wp:inline>
         </w:drawing>
       </w:r>
+      <w:bookmarkStart w:id="0" w:name="_GoBack"/>
+      <w:bookmarkEnd w:id="0"/>
     </w:p>
     <w:p>
       <w:pPr>

</xml_diff>